<commit_message>
nambahin materi bahasa indonesia
</commit_message>
<xml_diff>
--- a/FIsika/HK NEWTON.docx
+++ b/FIsika/HK NEWTON.docx
@@ -42,6 +42,7 @@
       </w:pPr>
       <w:r>
         <w:rPr>
+          <w:noProof/>
           <w:lang w:val="id-ID"/>
         </w:rPr>
         <w:drawing>
@@ -89,6 +90,7 @@
       </w:pPr>
       <w:r>
         <w:rPr>
+          <w:noProof/>
           <w:lang w:val="id-ID"/>
         </w:rPr>
         <w:drawing>
@@ -120,6 +122,174 @@
                     <a:prstGeom prst="rect">
                       <a:avLst/>
                     </a:prstGeom>
+                  </pic:spPr>
+                </pic:pic>
+              </a:graphicData>
+            </a:graphic>
+          </wp:inline>
+        </w:drawing>
+      </w:r>
+    </w:p>
+    <w:p>
+      <w:pPr>
+        <w:rPr>
+          <w:rFonts w:eastAsiaTheme="minorEastAsia"/>
+          <w:i/>
+          <w:lang w:val="id-ID"/>
+        </w:rPr>
+      </w:pPr>
+      <m:oMathPara>
+        <m:oMath>
+          <m:r>
+            <w:rPr>
+              <w:rFonts w:ascii="Cambria Math" w:hAnsi="Cambria Math"/>
+              <w:lang w:val="id-ID"/>
+            </w:rPr>
+            <m:t>Ep=</m:t>
+          </m:r>
+          <m:r>
+            <w:rPr>
+              <w:rFonts w:ascii="Cambria Math" w:eastAsiaTheme="minorEastAsia" w:hAnsi="Cambria Math"/>
+              <w:lang w:val="id-ID"/>
+            </w:rPr>
+            <m:t>mgh</m:t>
+          </m:r>
+          <m:r>
+            <w:rPr>
+              <w:rFonts w:ascii="Cambria Math" w:eastAsiaTheme="minorEastAsia" w:hAnsi="Cambria Math"/>
+              <w:lang w:val="id-ID"/>
+            </w:rPr>
+            <w:br/>
+          </m:r>
+        </m:oMath>
+        <m:oMath>
+          <m:r>
+            <w:rPr>
+              <w:rFonts w:ascii="Cambria Math" w:hAnsi="Cambria Math"/>
+              <w:lang w:val="id-ID"/>
+            </w:rPr>
+            <m:t>Ek=</m:t>
+          </m:r>
+          <m:f>
+            <m:fPr>
+              <m:ctrlPr>
+                <w:rPr>
+                  <w:rFonts w:ascii="Cambria Math" w:hAnsi="Cambria Math"/>
+                  <w:i/>
+                  <w:lang w:val="id-ID"/>
+                </w:rPr>
+              </m:ctrlPr>
+            </m:fPr>
+            <m:num>
+              <m:r>
+                <w:rPr>
+                  <w:rFonts w:ascii="Cambria Math" w:hAnsi="Cambria Math"/>
+                  <w:lang w:val="id-ID"/>
+                </w:rPr>
+                <m:t>1</m:t>
+              </m:r>
+            </m:num>
+            <m:den>
+              <m:r>
+                <w:rPr>
+                  <w:rFonts w:ascii="Cambria Math" w:hAnsi="Cambria Math"/>
+                  <w:lang w:val="id-ID"/>
+                </w:rPr>
+                <m:t>2</m:t>
+              </m:r>
+            </m:den>
+          </m:f>
+          <m:r>
+            <w:rPr>
+              <w:rFonts w:ascii="Cambria Math" w:hAnsi="Cambria Math"/>
+              <w:lang w:val="id-ID"/>
+            </w:rPr>
+            <m:t>m</m:t>
+          </m:r>
+          <m:sSup>
+            <m:sSupPr>
+              <m:ctrlPr>
+                <w:rPr>
+                  <w:rFonts w:ascii="Cambria Math" w:hAnsi="Cambria Math"/>
+                  <w:i/>
+                  <w:lang w:val="id-ID"/>
+                </w:rPr>
+              </m:ctrlPr>
+            </m:sSupPr>
+            <m:e>
+              <m:r>
+                <w:rPr>
+                  <w:rFonts w:ascii="Cambria Math" w:hAnsi="Cambria Math"/>
+                  <w:lang w:val="id-ID"/>
+                </w:rPr>
+                <m:t>v</m:t>
+              </m:r>
+            </m:e>
+            <m:sup>
+              <m:r>
+                <w:rPr>
+                  <w:rFonts w:ascii="Cambria Math" w:hAnsi="Cambria Math"/>
+                  <w:lang w:val="id-ID"/>
+                </w:rPr>
+                <m:t>2</m:t>
+              </m:r>
+            </m:sup>
+          </m:sSup>
+        </m:oMath>
+      </m:oMathPara>
+    </w:p>
+    <w:p>
+      <w:pPr>
+        <w:rPr>
+          <w:i/>
+          <w:lang w:val="id-ID"/>
+        </w:rPr>
+      </w:pPr>
+      <w:r>
+        <w:rPr>
+          <w:i/>
+          <w:noProof/>
+          <w:lang w:val="id-ID"/>
+        </w:rPr>
+        <w:drawing>
+          <wp:inline distT="0" distB="0" distL="0" distR="0" wp14:anchorId="57D531FC" wp14:editId="27568A37">
+            <wp:extent cx="5872976" cy="2708910"/>
+            <wp:effectExtent l="0" t="0" r="0" b="0"/>
+            <wp:docPr id="4" name="Picture 4"/>
+            <wp:cNvGraphicFramePr>
+              <a:graphicFrameLocks xmlns:a="http://schemas.openxmlformats.org/drawingml/2006/main" noChangeAspect="1"/>
+            </wp:cNvGraphicFramePr>
+            <a:graphic xmlns:a="http://schemas.openxmlformats.org/drawingml/2006/main">
+              <a:graphicData uri="http://schemas.openxmlformats.org/drawingml/2006/picture">
+                <pic:pic xmlns:pic="http://schemas.openxmlformats.org/drawingml/2006/picture">
+                  <pic:nvPicPr>
+                    <pic:cNvPr id="0" name="Picture 2"/>
+                    <pic:cNvPicPr>
+                      <a:picLocks noChangeAspect="1" noChangeArrowheads="1"/>
+                    </pic:cNvPicPr>
+                  </pic:nvPicPr>
+                  <pic:blipFill>
+                    <a:blip r:embed="rId6" cstate="print">
+                      <a:extLst>
+                        <a:ext uri="{28A0092B-C50C-407E-A947-70E740481C1C}">
+                          <a14:useLocalDpi xmlns:a14="http://schemas.microsoft.com/office/drawing/2010/main" val="0"/>
+                        </a:ext>
+                      </a:extLst>
+                    </a:blip>
+                    <a:srcRect/>
+                    <a:stretch>
+                      <a:fillRect/>
+                    </a:stretch>
+                  </pic:blipFill>
+                  <pic:spPr bwMode="auto">
+                    <a:xfrm>
+                      <a:off x="0" y="0"/>
+                      <a:ext cx="5885092" cy="2714499"/>
+                    </a:xfrm>
+                    <a:prstGeom prst="rect">
+                      <a:avLst/>
+                    </a:prstGeom>
+                    <a:noFill/>
                   </pic:spPr>
                 </pic:pic>
               </a:graphicData>

</xml_diff>